<commit_message>
produced pins sheets and fm ht2
</commit_message>
<xml_diff>
--- a/ahsks5sow/scheme/assessments/pins-maths-y13-ht2.docx
+++ b/ahsks5sow/scheme/assessments/pins-maths-y13-ht2.docx
@@ -283,16 +283,7 @@
                 <w:color w:val="000000"/>
                 <w:lang w:eastAsia="en-GB"/>
               </w:rPr>
-              <w:t xml:space="preserve"> cos</w:t>
-            </w:r>
-            <w:r>
-              <w:rPr>
-                <w:rFonts w:cstheme="minorHAnsi"/>
-                <w:b/>
-                <w:color w:val="000000"/>
-                <w:lang w:eastAsia="en-GB"/>
-              </w:rPr>
-              <w:t>(</w:t>
+              <w:t xml:space="preserve"> cos(</w:t>
             </w:r>
             <w:r>
               <w:rPr>
@@ -445,7 +436,10 @@
               <w:right w:val="single" w:sz="12" w:space="0" w:color="auto"/>
             </w:tcBorders>
           </w:tcPr>
-          <w:p/>
+          <w:p>
+            <w:bookmarkStart w:id="0" w:name="_GoBack"/>
+            <w:bookmarkEnd w:id="0"/>
+          </w:p>
         </w:tc>
       </w:tr>
       <w:tr>
@@ -475,8 +469,6 @@
               </w:rPr>
               <w:t>friction</w:t>
             </w:r>
-            <w:bookmarkStart w:id="0" w:name="_GoBack"/>
-            <w:bookmarkEnd w:id="0"/>
           </w:p>
         </w:tc>
         <w:tc>
@@ -732,7 +724,16 @@
         <w:szCs w:val="28"/>
         <w:u w:val="single"/>
       </w:rPr>
-      <w:t>– HT1</w:t>
+      <w:t>– HT</w:t>
+    </w:r>
+    <w:r>
+      <w:rPr>
+        <w:rFonts w:ascii="Arial Black" w:hAnsi="Arial Black"/>
+        <w:sz w:val="28"/>
+        <w:szCs w:val="28"/>
+        <w:u w:val="single"/>
+      </w:rPr>
+      <w:t>2</w:t>
     </w:r>
   </w:p>
 </w:hdr>
@@ -1814,7 +1815,7 @@
 </file>
 
 <file path=customXml/itemProps1.xml><?xml version="1.0" encoding="utf-8"?>
-<ds:datastoreItem xmlns:ds="http://schemas.openxmlformats.org/officeDocument/2006/customXml" ds:itemID="{3C22D6BE-351D-416A-88E1-3BA3591F04F5}">
+<ds:datastoreItem xmlns:ds="http://schemas.openxmlformats.org/officeDocument/2006/customXml" ds:itemID="{A108D922-4009-4ACA-BB24-D0DBBA2896EE}">
   <ds:schemaRefs>
     <ds:schemaRef ds:uri="http://schemas.openxmlformats.org/officeDocument/2006/bibliography"/>
   </ds:schemaRefs>

</xml_diff>